<commit_message>
STRESZCZENIE PL i EN
</commit_message>
<xml_diff>
--- a/STRESZCZENIE PL i EN.docx
+++ b/STRESZCZENIE PL i EN.docx
@@ -1206,12 +1206,12 @@
     </w:p>
     <w:p>
       <w:pPr>
+        <w:spacing w:after="0"/>
         <w:jc w:val="both"/>
         <w:rPr>
           <w:rFonts w:ascii="Times New Roman" w:hAnsi="Times New Roman" w:cs="Times New Roman"/>
           <w:sz w:val="24"/>
           <w:szCs w:val="24"/>
-          <w:lang w:val="en-US"/>
         </w:rPr>
       </w:pPr>
       <w:r>
@@ -1219,10 +1219,38 @@
           <w:rFonts w:ascii="Times New Roman" w:hAnsi="Times New Roman" w:cs="Times New Roman"/>
           <w:sz w:val="24"/>
           <w:szCs w:val="24"/>
-          <w:lang w:val="en-US"/>
-        </w:rPr>
-        <w:t>STRESZCZENIE EN</w:t>
-      </w:r>
+        </w:rPr>
+        <w:t xml:space="preserve">SŁOWA KLUCZE: rekomendacja, model, treść, filtrowanie, </w:t>
+      </w:r>
+      <w:proofErr w:type="spellStart"/>
+      <w:r>
+        <w:rPr>
+          <w:rFonts w:ascii="Times New Roman" w:hAnsi="Times New Roman" w:cs="Times New Roman"/>
+          <w:sz w:val="24"/>
+          <w:szCs w:val="24"/>
+        </w:rPr>
+        <w:t>kolaboratywne</w:t>
+      </w:r>
+      <w:proofErr w:type="spellEnd"/>
+      <w:r>
+        <w:rPr>
+          <w:rFonts w:ascii="Times New Roman" w:hAnsi="Times New Roman" w:cs="Times New Roman"/>
+          <w:sz w:val="24"/>
+          <w:szCs w:val="24"/>
+        </w:rPr>
+        <w:t>, ALS, SVD, TFIDF, użytkownik, przedmiot, ocena, faktoryzacja, macierz, kontekst</w:t>
+      </w:r>
+    </w:p>
+    <w:p>
+      <w:pPr>
+        <w:spacing w:after="0"/>
+        <w:jc w:val="both"/>
+        <w:rPr>
+          <w:rFonts w:ascii="Times New Roman" w:hAnsi="Times New Roman" w:cs="Times New Roman"/>
+          <w:sz w:val="24"/>
+          <w:szCs w:val="24"/>
+        </w:rPr>
+      </w:pPr>
     </w:p>
     <w:p>
       <w:pPr>
@@ -1241,25 +1269,7 @@
           <w:szCs w:val="24"/>
           <w:lang w:val="en-US"/>
         </w:rPr>
-        <w:t xml:space="preserve">The aim of this thesis is to present mathematical models of </w:t>
-      </w:r>
-      <w:r>
-        <w:rPr>
-          <w:rFonts w:ascii="Times New Roman" w:hAnsi="Times New Roman" w:cs="Times New Roman"/>
-          <w:sz w:val="24"/>
-          <w:szCs w:val="24"/>
-          <w:lang w:val="en-US"/>
-        </w:rPr>
-        <w:t xml:space="preserve">recommender systems </w:t>
-      </w:r>
-      <w:r>
-        <w:rPr>
-          <w:rFonts w:ascii="Times New Roman" w:hAnsi="Times New Roman" w:cs="Times New Roman"/>
-          <w:sz w:val="24"/>
-          <w:szCs w:val="24"/>
-          <w:lang w:val="en-US"/>
-        </w:rPr>
-        <w:t>including their characterization and indication of practical applications.</w:t>
+        <w:t>STRESZCZENIE EN</w:t>
       </w:r>
     </w:p>
     <w:p>
@@ -1279,380 +1289,25 @@
           <w:szCs w:val="24"/>
           <w:lang w:val="en-US"/>
         </w:rPr>
-        <w:t xml:space="preserve">The thesis consists of six chapters. The first chapter is the introduction and the last summary. </w:t>
-      </w:r>
-      <w:r>
-        <w:rPr>
-          <w:rFonts w:ascii="Times New Roman" w:hAnsi="Times New Roman" w:cs="Times New Roman"/>
-          <w:sz w:val="24"/>
-          <w:szCs w:val="24"/>
-          <w:lang w:val="en-US"/>
-        </w:rPr>
-        <w:t>Chapter 2</w:t>
-      </w:r>
-      <w:r>
-        <w:rPr>
-          <w:rFonts w:ascii="Times New Roman" w:hAnsi="Times New Roman" w:cs="Times New Roman"/>
-          <w:sz w:val="24"/>
-          <w:szCs w:val="24"/>
-          <w:lang w:val="en-US"/>
-        </w:rPr>
-        <w:t>.</w:t>
-      </w:r>
-      <w:r>
-        <w:rPr>
-          <w:rFonts w:ascii="Times New Roman" w:hAnsi="Times New Roman" w:cs="Times New Roman"/>
-          <w:sz w:val="24"/>
-          <w:szCs w:val="24"/>
-          <w:lang w:val="en-US"/>
-        </w:rPr>
-        <w:t xml:space="preserve"> contains a list of markings, basic definitions in the field of linear algebra and the theory of probability and statistics that are used in further parts of the </w:t>
-      </w:r>
-      <w:r>
-        <w:rPr>
-          <w:rFonts w:ascii="Times New Roman" w:hAnsi="Times New Roman" w:cs="Times New Roman"/>
-          <w:sz w:val="24"/>
-          <w:szCs w:val="24"/>
-          <w:lang w:val="en-US"/>
-        </w:rPr>
-        <w:t>thesis</w:t>
-      </w:r>
-      <w:r>
-        <w:rPr>
-          <w:rFonts w:ascii="Times New Roman" w:hAnsi="Times New Roman" w:cs="Times New Roman"/>
-          <w:sz w:val="24"/>
-          <w:szCs w:val="24"/>
-          <w:lang w:val="en-US"/>
-        </w:rPr>
-        <w:t>.</w:t>
-      </w:r>
-      <w:r>
-        <w:rPr>
-          <w:rFonts w:ascii="Times New Roman" w:hAnsi="Times New Roman" w:cs="Times New Roman"/>
-          <w:sz w:val="24"/>
-          <w:szCs w:val="24"/>
-          <w:lang w:val="en-US"/>
-        </w:rPr>
-        <w:t xml:space="preserve"> </w:t>
-      </w:r>
-      <w:r>
-        <w:rPr>
-          <w:rFonts w:ascii="Times New Roman" w:hAnsi="Times New Roman" w:cs="Times New Roman"/>
-          <w:sz w:val="24"/>
-          <w:szCs w:val="24"/>
-          <w:lang w:val="en-US"/>
-        </w:rPr>
-        <w:t>Chapter 3</w:t>
-      </w:r>
-      <w:r>
-        <w:rPr>
-          <w:rFonts w:ascii="Times New Roman" w:hAnsi="Times New Roman" w:cs="Times New Roman"/>
-          <w:sz w:val="24"/>
-          <w:szCs w:val="24"/>
-          <w:lang w:val="en-US"/>
-        </w:rPr>
-        <w:t>.</w:t>
-      </w:r>
-      <w:r>
-        <w:rPr>
-          <w:rFonts w:ascii="Times New Roman" w:hAnsi="Times New Roman" w:cs="Times New Roman"/>
-          <w:sz w:val="24"/>
-          <w:szCs w:val="24"/>
-          <w:lang w:val="en-US"/>
-        </w:rPr>
-        <w:t xml:space="preserve"> presents data mining elements, which are the part of recommender </w:t>
-      </w:r>
-      <w:r>
-        <w:rPr>
-          <w:rFonts w:ascii="Times New Roman" w:hAnsi="Times New Roman" w:cs="Times New Roman"/>
-          <w:sz w:val="24"/>
-          <w:szCs w:val="24"/>
-          <w:lang w:val="en-US"/>
-        </w:rPr>
-        <w:t>systems</w:t>
-      </w:r>
-      <w:r>
-        <w:rPr>
-          <w:rFonts w:ascii="Times New Roman" w:hAnsi="Times New Roman" w:cs="Times New Roman"/>
-          <w:sz w:val="24"/>
-          <w:szCs w:val="24"/>
-          <w:lang w:val="en-US"/>
-        </w:rPr>
-        <w:t xml:space="preserve">. </w:t>
-      </w:r>
-      <w:r>
-        <w:rPr>
-          <w:rFonts w:ascii="Times New Roman" w:hAnsi="Times New Roman" w:cs="Times New Roman"/>
-          <w:sz w:val="24"/>
-          <w:szCs w:val="24"/>
-          <w:lang w:val="en-US"/>
-        </w:rPr>
-        <w:t>In this part has been included information about preprocessing of data, definitions and theorems related to similarity measures and dimensional reduction techniques.</w:t>
-      </w:r>
-      <w:r>
-        <w:rPr>
-          <w:rFonts w:ascii="Times New Roman" w:hAnsi="Times New Roman" w:cs="Times New Roman"/>
-          <w:sz w:val="24"/>
-          <w:szCs w:val="24"/>
-          <w:lang w:val="en-US"/>
-        </w:rPr>
-        <w:t xml:space="preserve"> Next, we describing two methods of data mining. It is algorithm k-nearest neighbors and the k-means algorithm. </w:t>
-      </w:r>
-      <w:r>
-        <w:rPr>
-          <w:rFonts w:ascii="Times New Roman" w:hAnsi="Times New Roman" w:cs="Times New Roman"/>
-          <w:sz w:val="24"/>
-          <w:szCs w:val="24"/>
-          <w:lang w:val="en-US"/>
-        </w:rPr>
-        <w:t>The last part of this chapter</w:t>
-      </w:r>
-      <w:r>
-        <w:rPr>
-          <w:rFonts w:ascii="Times New Roman" w:hAnsi="Times New Roman" w:cs="Times New Roman"/>
-          <w:sz w:val="24"/>
-          <w:szCs w:val="24"/>
-          <w:lang w:val="en-US"/>
-        </w:rPr>
-        <w:t xml:space="preserve"> </w:t>
-      </w:r>
-      <w:r>
-        <w:rPr>
-          <w:rFonts w:ascii="Times New Roman" w:hAnsi="Times New Roman" w:cs="Times New Roman"/>
-          <w:sz w:val="24"/>
-          <w:szCs w:val="24"/>
-          <w:lang w:val="en-US"/>
-        </w:rPr>
-        <w:t>is</w:t>
-      </w:r>
-      <w:r>
-        <w:rPr>
-          <w:rFonts w:ascii="Times New Roman" w:hAnsi="Times New Roman" w:cs="Times New Roman"/>
-          <w:sz w:val="24"/>
-          <w:szCs w:val="24"/>
-          <w:lang w:val="en-US"/>
-        </w:rPr>
-        <w:t xml:space="preserve"> connected with</w:t>
-      </w:r>
-      <w:r>
-        <w:rPr>
-          <w:rFonts w:ascii="Times New Roman" w:hAnsi="Times New Roman" w:cs="Times New Roman"/>
-          <w:sz w:val="24"/>
-          <w:szCs w:val="24"/>
-          <w:lang w:val="en-US"/>
-        </w:rPr>
-        <w:t xml:space="preserve"> accuracy and quality of the models.</w:t>
-      </w:r>
-      <w:r>
-        <w:rPr>
-          <w:lang w:val="en-US"/>
-        </w:rPr>
-        <w:t xml:space="preserve"> </w:t>
-      </w:r>
-      <w:r>
-        <w:rPr>
-          <w:rFonts w:ascii="Times New Roman" w:hAnsi="Times New Roman" w:cs="Times New Roman"/>
-          <w:sz w:val="24"/>
-          <w:szCs w:val="24"/>
-          <w:lang w:val="en-US"/>
-        </w:rPr>
-        <w:t>Chapter 4</w:t>
-      </w:r>
-      <w:r>
-        <w:rPr>
-          <w:rFonts w:ascii="Times New Roman" w:hAnsi="Times New Roman" w:cs="Times New Roman"/>
-          <w:sz w:val="24"/>
-          <w:szCs w:val="24"/>
-          <w:lang w:val="en-US"/>
-        </w:rPr>
-        <w:t>.</w:t>
-      </w:r>
-      <w:r>
-        <w:rPr>
-          <w:rFonts w:ascii="Times New Roman" w:hAnsi="Times New Roman" w:cs="Times New Roman"/>
-          <w:sz w:val="24"/>
-          <w:szCs w:val="24"/>
-          <w:lang w:val="en-US"/>
-        </w:rPr>
-        <w:t xml:space="preserve"> describes the models for creating recommendations. In sections of this chapter are included definitions related to recommender </w:t>
-      </w:r>
-      <w:r>
-        <w:rPr>
-          <w:rFonts w:ascii="Times New Roman" w:hAnsi="Times New Roman" w:cs="Times New Roman"/>
-          <w:sz w:val="24"/>
-          <w:szCs w:val="24"/>
-          <w:lang w:val="en-US"/>
-        </w:rPr>
-        <w:t xml:space="preserve">systems, information connected </w:t>
-      </w:r>
-      <w:r>
-        <w:rPr>
-          <w:rFonts w:ascii="Times New Roman" w:hAnsi="Times New Roman" w:cs="Times New Roman"/>
-          <w:sz w:val="24"/>
-          <w:szCs w:val="24"/>
-          <w:lang w:val="en-US"/>
-        </w:rPr>
-        <w:t>with content-based systems, collaborative filtering and context–aware recommender systems.</w:t>
-      </w:r>
-      <w:r>
-        <w:rPr>
-          <w:rFonts w:ascii="Times New Roman" w:hAnsi="Times New Roman" w:cs="Times New Roman"/>
-          <w:sz w:val="24"/>
-          <w:szCs w:val="24"/>
-          <w:lang w:val="en-US"/>
-        </w:rPr>
-        <w:t xml:space="preserve"> </w:t>
-      </w:r>
-      <w:r>
-        <w:rPr>
-          <w:rFonts w:ascii="Times New Roman" w:hAnsi="Times New Roman" w:cs="Times New Roman"/>
-          <w:sz w:val="24"/>
-          <w:szCs w:val="24"/>
-          <w:lang w:val="en-US"/>
-        </w:rPr>
-        <w:t xml:space="preserve">The chapter has been </w:t>
-      </w:r>
-      <w:r>
-        <w:rPr>
-          <w:rFonts w:ascii="Times New Roman" w:hAnsi="Times New Roman" w:cs="Times New Roman"/>
-          <w:sz w:val="24"/>
-          <w:szCs w:val="24"/>
-          <w:lang w:val="en-US"/>
-        </w:rPr>
-        <w:t>filled</w:t>
-      </w:r>
-      <w:r>
-        <w:rPr>
-          <w:rFonts w:ascii="Times New Roman" w:hAnsi="Times New Roman" w:cs="Times New Roman"/>
-          <w:sz w:val="24"/>
-          <w:szCs w:val="24"/>
-          <w:lang w:val="en-US"/>
-        </w:rPr>
-        <w:t xml:space="preserve"> with algorithms and examples that show the use of individual methods.</w:t>
-      </w:r>
-      <w:r>
-        <w:rPr>
-          <w:rFonts w:ascii="Times New Roman" w:hAnsi="Times New Roman" w:cs="Times New Roman"/>
-          <w:sz w:val="24"/>
-          <w:szCs w:val="24"/>
-          <w:lang w:val="en-US"/>
-        </w:rPr>
-        <w:t xml:space="preserve"> </w:t>
-      </w:r>
-      <w:r>
-        <w:rPr>
-          <w:rFonts w:ascii="Times New Roman" w:hAnsi="Times New Roman" w:cs="Times New Roman"/>
-          <w:sz w:val="24"/>
-          <w:szCs w:val="24"/>
-          <w:lang w:val="en-US"/>
-        </w:rPr>
-        <w:t xml:space="preserve">The last chapter is </w:t>
-      </w:r>
-      <w:r>
-        <w:rPr>
-          <w:rFonts w:ascii="Times New Roman" w:hAnsi="Times New Roman" w:cs="Times New Roman"/>
-          <w:sz w:val="24"/>
-          <w:szCs w:val="24"/>
-          <w:lang w:val="en-US"/>
-        </w:rPr>
-        <w:t xml:space="preserve">it </w:t>
-      </w:r>
-      <w:r>
-        <w:rPr>
-          <w:rFonts w:ascii="Times New Roman" w:hAnsi="Times New Roman" w:cs="Times New Roman"/>
-          <w:sz w:val="24"/>
-          <w:szCs w:val="24"/>
-          <w:lang w:val="en-US"/>
-        </w:rPr>
-        <w:lastRenderedPageBreak/>
-        <w:t>the practical application of collaborative filtering.</w:t>
-      </w:r>
-      <w:r>
-        <w:rPr>
-          <w:lang w:val="en-US"/>
-        </w:rPr>
-        <w:t xml:space="preserve"> </w:t>
-      </w:r>
-      <w:r>
-        <w:rPr>
-          <w:rFonts w:ascii="Times New Roman" w:hAnsi="Times New Roman" w:cs="Times New Roman"/>
-          <w:sz w:val="24"/>
-          <w:szCs w:val="24"/>
-          <w:lang w:val="en-US"/>
-        </w:rPr>
-        <w:t>This chapter presents an example of the algorithm implementation.</w:t>
-      </w:r>
-      <w:r>
-        <w:rPr>
-          <w:rFonts w:ascii="Times New Roman" w:hAnsi="Times New Roman" w:cs="Times New Roman"/>
-          <w:sz w:val="24"/>
-          <w:szCs w:val="24"/>
-          <w:lang w:val="en-US"/>
-        </w:rPr>
-        <w:t xml:space="preserve"> </w:t>
-      </w:r>
-      <w:r>
-        <w:rPr>
-          <w:rFonts w:ascii="Times New Roman" w:hAnsi="Times New Roman" w:cs="Times New Roman"/>
-          <w:sz w:val="24"/>
-          <w:szCs w:val="24"/>
-          <w:lang w:val="en-US"/>
-        </w:rPr>
-        <w:t xml:space="preserve">An important contribution that was presented </w:t>
-      </w:r>
-      <w:r>
-        <w:rPr>
-          <w:rFonts w:ascii="Times New Roman" w:hAnsi="Times New Roman" w:cs="Times New Roman"/>
-          <w:sz w:val="24"/>
-          <w:szCs w:val="24"/>
-          <w:lang w:val="en-US"/>
-        </w:rPr>
-        <w:t>in this thesis is analysis</w:t>
-      </w:r>
-      <w:r>
-        <w:rPr>
-          <w:rFonts w:ascii="Times New Roman" w:hAnsi="Times New Roman" w:cs="Times New Roman"/>
-          <w:sz w:val="24"/>
-          <w:szCs w:val="24"/>
-          <w:lang w:val="en-US"/>
-        </w:rPr>
-        <w:t xml:space="preserve"> of the SVD model and conditions equivalent to it, which are presented in form of lemmas and proved.</w:t>
-      </w:r>
-      <w:r>
-        <w:rPr>
-          <w:rFonts w:ascii="Times New Roman" w:hAnsi="Times New Roman" w:cs="Times New Roman"/>
-          <w:sz w:val="24"/>
-          <w:szCs w:val="24"/>
-          <w:lang w:val="en-US"/>
-        </w:rPr>
-        <w:t xml:space="preserve"> </w:t>
-      </w:r>
-      <w:r>
-        <w:rPr>
-          <w:rFonts w:ascii="Times New Roman" w:hAnsi="Times New Roman" w:cs="Times New Roman"/>
-          <w:sz w:val="24"/>
-          <w:szCs w:val="24"/>
-          <w:lang w:val="en-US"/>
-        </w:rPr>
-        <w:t>In addition, analysis of Eckhart-Young's theorem and its proof.</w:t>
-      </w:r>
-      <w:r>
-        <w:rPr>
-          <w:rFonts w:ascii="Times New Roman" w:hAnsi="Times New Roman" w:cs="Times New Roman"/>
-          <w:sz w:val="24"/>
-          <w:szCs w:val="24"/>
-          <w:lang w:val="en-US"/>
-        </w:rPr>
-        <w:t xml:space="preserve"> </w:t>
-      </w:r>
-      <w:r>
-        <w:rPr>
-          <w:rFonts w:ascii="Times New Roman" w:hAnsi="Times New Roman" w:cs="Times New Roman"/>
-          <w:sz w:val="24"/>
-          <w:szCs w:val="24"/>
-          <w:lang w:val="en-US"/>
-        </w:rPr>
-        <w:t>There are also introduced algorithms that present elements of mathematical calculations hidden under models and examples illustrating them.</w:t>
+        <w:t xml:space="preserve">The aim of this thesis is to present mathematical models of </w:t>
+      </w:r>
+      <w:r>
+        <w:rPr>
+          <w:rFonts w:ascii="Times New Roman" w:hAnsi="Times New Roman" w:cs="Times New Roman"/>
+          <w:sz w:val="24"/>
+          <w:szCs w:val="24"/>
+          <w:lang w:val="en-US"/>
+        </w:rPr>
+        <w:t xml:space="preserve">recommender systems </w:t>
+      </w:r>
+      <w:r>
+        <w:rPr>
+          <w:rFonts w:ascii="Times New Roman" w:hAnsi="Times New Roman" w:cs="Times New Roman"/>
+          <w:sz w:val="24"/>
+          <w:szCs w:val="24"/>
+          <w:lang w:val="en-US"/>
+        </w:rPr>
+        <w:t>including their characterization and indication of practical applications.</w:t>
       </w:r>
     </w:p>
     <w:p>
@@ -1665,6 +1320,461 @@
           <w:lang w:val="en-US"/>
         </w:rPr>
       </w:pPr>
+      <w:r>
+        <w:rPr>
+          <w:rFonts w:ascii="Times New Roman" w:hAnsi="Times New Roman" w:cs="Times New Roman"/>
+          <w:sz w:val="24"/>
+          <w:szCs w:val="24"/>
+          <w:lang w:val="en-US"/>
+        </w:rPr>
+        <w:t xml:space="preserve">The thesis consists of six chapters. The first chapter is the introduction and the last summary. </w:t>
+      </w:r>
+      <w:r>
+        <w:rPr>
+          <w:rFonts w:ascii="Times New Roman" w:hAnsi="Times New Roman" w:cs="Times New Roman"/>
+          <w:sz w:val="24"/>
+          <w:szCs w:val="24"/>
+          <w:lang w:val="en-US"/>
+        </w:rPr>
+        <w:t>Chapter 2</w:t>
+      </w:r>
+      <w:r>
+        <w:rPr>
+          <w:rFonts w:ascii="Times New Roman" w:hAnsi="Times New Roman" w:cs="Times New Roman"/>
+          <w:sz w:val="24"/>
+          <w:szCs w:val="24"/>
+          <w:lang w:val="en-US"/>
+        </w:rPr>
+        <w:t>.</w:t>
+      </w:r>
+      <w:r>
+        <w:rPr>
+          <w:rFonts w:ascii="Times New Roman" w:hAnsi="Times New Roman" w:cs="Times New Roman"/>
+          <w:sz w:val="24"/>
+          <w:szCs w:val="24"/>
+          <w:lang w:val="en-US"/>
+        </w:rPr>
+        <w:t xml:space="preserve"> contains a list of markings, basic definitions in the field of linear algebra and the theory of probability and statistics that are used in further parts of the </w:t>
+      </w:r>
+      <w:r>
+        <w:rPr>
+          <w:rFonts w:ascii="Times New Roman" w:hAnsi="Times New Roman" w:cs="Times New Roman"/>
+          <w:sz w:val="24"/>
+          <w:szCs w:val="24"/>
+          <w:lang w:val="en-US"/>
+        </w:rPr>
+        <w:t>thesis</w:t>
+      </w:r>
+      <w:r>
+        <w:rPr>
+          <w:rFonts w:ascii="Times New Roman" w:hAnsi="Times New Roman" w:cs="Times New Roman"/>
+          <w:sz w:val="24"/>
+          <w:szCs w:val="24"/>
+          <w:lang w:val="en-US"/>
+        </w:rPr>
+        <w:t>.</w:t>
+      </w:r>
+      <w:r>
+        <w:rPr>
+          <w:rFonts w:ascii="Times New Roman" w:hAnsi="Times New Roman" w:cs="Times New Roman"/>
+          <w:sz w:val="24"/>
+          <w:szCs w:val="24"/>
+          <w:lang w:val="en-US"/>
+        </w:rPr>
+        <w:t xml:space="preserve"> </w:t>
+      </w:r>
+      <w:r>
+        <w:rPr>
+          <w:rFonts w:ascii="Times New Roman" w:hAnsi="Times New Roman" w:cs="Times New Roman"/>
+          <w:sz w:val="24"/>
+          <w:szCs w:val="24"/>
+          <w:lang w:val="en-US"/>
+        </w:rPr>
+        <w:t>Chapter 3</w:t>
+      </w:r>
+      <w:r>
+        <w:rPr>
+          <w:rFonts w:ascii="Times New Roman" w:hAnsi="Times New Roman" w:cs="Times New Roman"/>
+          <w:sz w:val="24"/>
+          <w:szCs w:val="24"/>
+          <w:lang w:val="en-US"/>
+        </w:rPr>
+        <w:t>.</w:t>
+      </w:r>
+      <w:r>
+        <w:rPr>
+          <w:rFonts w:ascii="Times New Roman" w:hAnsi="Times New Roman" w:cs="Times New Roman"/>
+          <w:sz w:val="24"/>
+          <w:szCs w:val="24"/>
+          <w:lang w:val="en-US"/>
+        </w:rPr>
+        <w:t xml:space="preserve"> presents data mining elements, which are the part of recommender </w:t>
+      </w:r>
+      <w:r>
+        <w:rPr>
+          <w:rFonts w:ascii="Times New Roman" w:hAnsi="Times New Roman" w:cs="Times New Roman"/>
+          <w:sz w:val="24"/>
+          <w:szCs w:val="24"/>
+          <w:lang w:val="en-US"/>
+        </w:rPr>
+        <w:t>systems</w:t>
+      </w:r>
+      <w:r>
+        <w:rPr>
+          <w:rFonts w:ascii="Times New Roman" w:hAnsi="Times New Roman" w:cs="Times New Roman"/>
+          <w:sz w:val="24"/>
+          <w:szCs w:val="24"/>
+          <w:lang w:val="en-US"/>
+        </w:rPr>
+        <w:t xml:space="preserve">. </w:t>
+      </w:r>
+      <w:r>
+        <w:rPr>
+          <w:rFonts w:ascii="Times New Roman" w:hAnsi="Times New Roman" w:cs="Times New Roman"/>
+          <w:sz w:val="24"/>
+          <w:szCs w:val="24"/>
+          <w:lang w:val="en-US"/>
+        </w:rPr>
+        <w:t>In this part has been included information about preprocessing of data, definitions and theorems related to similarity measures and dimensional reduction techniques.</w:t>
+      </w:r>
+      <w:r>
+        <w:rPr>
+          <w:rFonts w:ascii="Times New Roman" w:hAnsi="Times New Roman" w:cs="Times New Roman"/>
+          <w:sz w:val="24"/>
+          <w:szCs w:val="24"/>
+          <w:lang w:val="en-US"/>
+        </w:rPr>
+        <w:t xml:space="preserve"> Next, we describing two methods of data mining. It is algorithm k-nearest neighbors and the k-means algorithm. </w:t>
+      </w:r>
+      <w:r>
+        <w:rPr>
+          <w:rFonts w:ascii="Times New Roman" w:hAnsi="Times New Roman" w:cs="Times New Roman"/>
+          <w:sz w:val="24"/>
+          <w:szCs w:val="24"/>
+          <w:lang w:val="en-US"/>
+        </w:rPr>
+        <w:t>The last part of this chapter</w:t>
+      </w:r>
+      <w:r>
+        <w:rPr>
+          <w:rFonts w:ascii="Times New Roman" w:hAnsi="Times New Roman" w:cs="Times New Roman"/>
+          <w:sz w:val="24"/>
+          <w:szCs w:val="24"/>
+          <w:lang w:val="en-US"/>
+        </w:rPr>
+        <w:t xml:space="preserve"> </w:t>
+      </w:r>
+      <w:r>
+        <w:rPr>
+          <w:rFonts w:ascii="Times New Roman" w:hAnsi="Times New Roman" w:cs="Times New Roman"/>
+          <w:sz w:val="24"/>
+          <w:szCs w:val="24"/>
+          <w:lang w:val="en-US"/>
+        </w:rPr>
+        <w:t>is</w:t>
+      </w:r>
+      <w:r>
+        <w:rPr>
+          <w:rFonts w:ascii="Times New Roman" w:hAnsi="Times New Roman" w:cs="Times New Roman"/>
+          <w:sz w:val="24"/>
+          <w:szCs w:val="24"/>
+          <w:lang w:val="en-US"/>
+        </w:rPr>
+        <w:t xml:space="preserve"> connected with</w:t>
+      </w:r>
+      <w:r>
+        <w:rPr>
+          <w:rFonts w:ascii="Times New Roman" w:hAnsi="Times New Roman" w:cs="Times New Roman"/>
+          <w:sz w:val="24"/>
+          <w:szCs w:val="24"/>
+          <w:lang w:val="en-US"/>
+        </w:rPr>
+        <w:t xml:space="preserve"> accuracy and quality of the models.</w:t>
+      </w:r>
+      <w:r>
+        <w:rPr>
+          <w:lang w:val="en-US"/>
+        </w:rPr>
+        <w:t xml:space="preserve"> </w:t>
+      </w:r>
+      <w:r>
+        <w:rPr>
+          <w:rFonts w:ascii="Times New Roman" w:hAnsi="Times New Roman" w:cs="Times New Roman"/>
+          <w:sz w:val="24"/>
+          <w:szCs w:val="24"/>
+          <w:lang w:val="en-US"/>
+        </w:rPr>
+        <w:t>Chapter 4</w:t>
+      </w:r>
+      <w:r>
+        <w:rPr>
+          <w:rFonts w:ascii="Times New Roman" w:hAnsi="Times New Roman" w:cs="Times New Roman"/>
+          <w:sz w:val="24"/>
+          <w:szCs w:val="24"/>
+          <w:lang w:val="en-US"/>
+        </w:rPr>
+        <w:t>.</w:t>
+      </w:r>
+      <w:r>
+        <w:rPr>
+          <w:rFonts w:ascii="Times New Roman" w:hAnsi="Times New Roman" w:cs="Times New Roman"/>
+          <w:sz w:val="24"/>
+          <w:szCs w:val="24"/>
+          <w:lang w:val="en-US"/>
+        </w:rPr>
+        <w:t xml:space="preserve"> describes the models for creating recommendations. In sections of this chapter are included definitions </w:t>
+      </w:r>
+      <w:r>
+        <w:rPr>
+          <w:rFonts w:ascii="Times New Roman" w:hAnsi="Times New Roman" w:cs="Times New Roman"/>
+          <w:sz w:val="24"/>
+          <w:szCs w:val="24"/>
+          <w:lang w:val="en-US"/>
+        </w:rPr>
+        <w:lastRenderedPageBreak/>
+        <w:t xml:space="preserve">related to recommender </w:t>
+      </w:r>
+      <w:r>
+        <w:rPr>
+          <w:rFonts w:ascii="Times New Roman" w:hAnsi="Times New Roman" w:cs="Times New Roman"/>
+          <w:sz w:val="24"/>
+          <w:szCs w:val="24"/>
+          <w:lang w:val="en-US"/>
+        </w:rPr>
+        <w:t xml:space="preserve">systems, information connected </w:t>
+      </w:r>
+      <w:r>
+        <w:rPr>
+          <w:rFonts w:ascii="Times New Roman" w:hAnsi="Times New Roman" w:cs="Times New Roman"/>
+          <w:sz w:val="24"/>
+          <w:szCs w:val="24"/>
+          <w:lang w:val="en-US"/>
+        </w:rPr>
+        <w:t>with content-based systems, collaborative filtering and context–aware recommender systems.</w:t>
+      </w:r>
+      <w:r>
+        <w:rPr>
+          <w:rFonts w:ascii="Times New Roman" w:hAnsi="Times New Roman" w:cs="Times New Roman"/>
+          <w:sz w:val="24"/>
+          <w:szCs w:val="24"/>
+          <w:lang w:val="en-US"/>
+        </w:rPr>
+        <w:t xml:space="preserve"> </w:t>
+      </w:r>
+      <w:r>
+        <w:rPr>
+          <w:rFonts w:ascii="Times New Roman" w:hAnsi="Times New Roman" w:cs="Times New Roman"/>
+          <w:sz w:val="24"/>
+          <w:szCs w:val="24"/>
+          <w:lang w:val="en-US"/>
+        </w:rPr>
+        <w:t xml:space="preserve">The chapter has been </w:t>
+      </w:r>
+      <w:r>
+        <w:rPr>
+          <w:rFonts w:ascii="Times New Roman" w:hAnsi="Times New Roman" w:cs="Times New Roman"/>
+          <w:sz w:val="24"/>
+          <w:szCs w:val="24"/>
+          <w:lang w:val="en-US"/>
+        </w:rPr>
+        <w:t>filled</w:t>
+      </w:r>
+      <w:r>
+        <w:rPr>
+          <w:rFonts w:ascii="Times New Roman" w:hAnsi="Times New Roman" w:cs="Times New Roman"/>
+          <w:sz w:val="24"/>
+          <w:szCs w:val="24"/>
+          <w:lang w:val="en-US"/>
+        </w:rPr>
+        <w:t xml:space="preserve"> with algorithms and examples that show the use of individual methods.</w:t>
+      </w:r>
+      <w:r>
+        <w:rPr>
+          <w:rFonts w:ascii="Times New Roman" w:hAnsi="Times New Roman" w:cs="Times New Roman"/>
+          <w:sz w:val="24"/>
+          <w:szCs w:val="24"/>
+          <w:lang w:val="en-US"/>
+        </w:rPr>
+        <w:t xml:space="preserve"> </w:t>
+      </w:r>
+      <w:r>
+        <w:rPr>
+          <w:rFonts w:ascii="Times New Roman" w:hAnsi="Times New Roman" w:cs="Times New Roman"/>
+          <w:sz w:val="24"/>
+          <w:szCs w:val="24"/>
+          <w:lang w:val="en-US"/>
+        </w:rPr>
+        <w:t xml:space="preserve">The last chapter is </w:t>
+      </w:r>
+      <w:r>
+        <w:rPr>
+          <w:rFonts w:ascii="Times New Roman" w:hAnsi="Times New Roman" w:cs="Times New Roman"/>
+          <w:sz w:val="24"/>
+          <w:szCs w:val="24"/>
+          <w:lang w:val="en-US"/>
+        </w:rPr>
+        <w:t xml:space="preserve">it </w:t>
+      </w:r>
+      <w:r>
+        <w:rPr>
+          <w:rFonts w:ascii="Times New Roman" w:hAnsi="Times New Roman" w:cs="Times New Roman"/>
+          <w:sz w:val="24"/>
+          <w:szCs w:val="24"/>
+          <w:lang w:val="en-US"/>
+        </w:rPr>
+        <w:t>the practical application of collaborative filtering.</w:t>
+      </w:r>
+      <w:r>
+        <w:rPr>
+          <w:lang w:val="en-US"/>
+        </w:rPr>
+        <w:t xml:space="preserve"> </w:t>
+      </w:r>
+      <w:r>
+        <w:rPr>
+          <w:rFonts w:ascii="Times New Roman" w:hAnsi="Times New Roman" w:cs="Times New Roman"/>
+          <w:sz w:val="24"/>
+          <w:szCs w:val="24"/>
+          <w:lang w:val="en-US"/>
+        </w:rPr>
+        <w:t>This chapter presents an example of the algorithm implementation.</w:t>
+      </w:r>
+      <w:r>
+        <w:rPr>
+          <w:rFonts w:ascii="Times New Roman" w:hAnsi="Times New Roman" w:cs="Times New Roman"/>
+          <w:sz w:val="24"/>
+          <w:szCs w:val="24"/>
+          <w:lang w:val="en-US"/>
+        </w:rPr>
+        <w:t xml:space="preserve"> </w:t>
+      </w:r>
+      <w:r>
+        <w:rPr>
+          <w:rFonts w:ascii="Times New Roman" w:hAnsi="Times New Roman" w:cs="Times New Roman"/>
+          <w:sz w:val="24"/>
+          <w:szCs w:val="24"/>
+          <w:lang w:val="en-US"/>
+        </w:rPr>
+        <w:t xml:space="preserve">An important contribution that was presented </w:t>
+      </w:r>
+      <w:r>
+        <w:rPr>
+          <w:rFonts w:ascii="Times New Roman" w:hAnsi="Times New Roman" w:cs="Times New Roman"/>
+          <w:sz w:val="24"/>
+          <w:szCs w:val="24"/>
+          <w:lang w:val="en-US"/>
+        </w:rPr>
+        <w:t>in this thesis is analysis</w:t>
+      </w:r>
+      <w:r>
+        <w:rPr>
+          <w:rFonts w:ascii="Times New Roman" w:hAnsi="Times New Roman" w:cs="Times New Roman"/>
+          <w:sz w:val="24"/>
+          <w:szCs w:val="24"/>
+          <w:lang w:val="en-US"/>
+        </w:rPr>
+        <w:t xml:space="preserve"> of the SVD model and conditions equivalent to it, which are presented in form of lemmas and proved.</w:t>
+      </w:r>
+      <w:r>
+        <w:rPr>
+          <w:rFonts w:ascii="Times New Roman" w:hAnsi="Times New Roman" w:cs="Times New Roman"/>
+          <w:sz w:val="24"/>
+          <w:szCs w:val="24"/>
+          <w:lang w:val="en-US"/>
+        </w:rPr>
+        <w:t xml:space="preserve"> </w:t>
+      </w:r>
+      <w:r>
+        <w:rPr>
+          <w:rFonts w:ascii="Times New Roman" w:hAnsi="Times New Roman" w:cs="Times New Roman"/>
+          <w:sz w:val="24"/>
+          <w:szCs w:val="24"/>
+          <w:lang w:val="en-US"/>
+        </w:rPr>
+        <w:t>In addition, analysis of Eckhart-Young's theorem and its proof.</w:t>
+      </w:r>
+      <w:r>
+        <w:rPr>
+          <w:rFonts w:ascii="Times New Roman" w:hAnsi="Times New Roman" w:cs="Times New Roman"/>
+          <w:sz w:val="24"/>
+          <w:szCs w:val="24"/>
+          <w:lang w:val="en-US"/>
+        </w:rPr>
+        <w:t xml:space="preserve"> </w:t>
+      </w:r>
+      <w:r>
+        <w:rPr>
+          <w:rFonts w:ascii="Times New Roman" w:hAnsi="Times New Roman" w:cs="Times New Roman"/>
+          <w:sz w:val="24"/>
+          <w:szCs w:val="24"/>
+          <w:lang w:val="en-US"/>
+        </w:rPr>
+        <w:t>There are also introduced algorithms that present elements of mathematical calculations hidden under models and examples illustrating them.</w:t>
+      </w:r>
+    </w:p>
+    <w:p>
+      <w:pPr>
+        <w:jc w:val="both"/>
+        <w:rPr>
+          <w:rFonts w:ascii="Times New Roman" w:hAnsi="Times New Roman" w:cs="Times New Roman"/>
+          <w:sz w:val="24"/>
+          <w:szCs w:val="24"/>
+          <w:lang w:val="en-US"/>
+        </w:rPr>
+      </w:pPr>
+      <w:r>
+        <w:rPr>
+          <w:rFonts w:ascii="Times New Roman" w:hAnsi="Times New Roman" w:cs="Times New Roman"/>
+          <w:sz w:val="24"/>
+          <w:szCs w:val="24"/>
+        </w:rPr>
+        <w:t xml:space="preserve">SŁOWA KLUCZE: </w:t>
+      </w:r>
+      <w:r>
+        <w:rPr>
+          <w:rFonts w:ascii="Times New Roman" w:hAnsi="Times New Roman" w:cs="Times New Roman"/>
+          <w:sz w:val="24"/>
+          <w:szCs w:val="24"/>
+          <w:lang w:val="en-US"/>
+        </w:rPr>
+        <w:t xml:space="preserve">recommendation, model, content, filtering, collaborative, ALS, SVD, TFIDF, user, </w:t>
+      </w:r>
+      <w:r>
+        <w:rPr>
+          <w:rFonts w:ascii="Times New Roman" w:hAnsi="Times New Roman" w:cs="Times New Roman"/>
+          <w:sz w:val="24"/>
+          <w:szCs w:val="24"/>
+          <w:lang w:val="en-US"/>
+        </w:rPr>
+        <w:t>item</w:t>
+      </w:r>
+      <w:r>
+        <w:rPr>
+          <w:rFonts w:ascii="Times New Roman" w:hAnsi="Times New Roman" w:cs="Times New Roman"/>
+          <w:sz w:val="24"/>
+          <w:szCs w:val="24"/>
+          <w:lang w:val="en-US"/>
+        </w:rPr>
+        <w:t xml:space="preserve">, </w:t>
+      </w:r>
+      <w:r>
+        <w:rPr>
+          <w:rFonts w:ascii="Times New Roman" w:hAnsi="Times New Roman" w:cs="Times New Roman"/>
+          <w:sz w:val="24"/>
+          <w:szCs w:val="24"/>
+          <w:lang w:val="en-US"/>
+        </w:rPr>
+        <w:t>rating</w:t>
+      </w:r>
+      <w:r>
+        <w:rPr>
+          <w:rFonts w:ascii="Times New Roman" w:hAnsi="Times New Roman" w:cs="Times New Roman"/>
+          <w:sz w:val="24"/>
+          <w:szCs w:val="24"/>
+          <w:lang w:val="en-US"/>
+        </w:rPr>
+        <w:t>, factorization, matrix, context</w:t>
+      </w:r>
     </w:p>
     <w:p>
       <w:pPr>

</xml_diff>